<commit_message>
fixed missing superannuation calculation
</commit_message>
<xml_diff>
--- a/Errors during payroll app creation.docx
+++ b/Errors during payroll app creation.docx
@@ -9,6 +9,290 @@
     </w:p>
     <w:p/>
     <w:p/>
+    <w:p>
+      <w:r>
+        <w:t xml:space="preserve">Missing </w:t>
+      </w:r>
+      <w:proofErr w:type="spellStart"/>
+      <w:r>
+        <w:t>Fullname</w:t>
+      </w:r>
+      <w:proofErr w:type="spellEnd"/>
+      <w:r>
+        <w:t xml:space="preserve"> on saving payslip file</w:t>
+      </w:r>
+    </w:p>
+    <w:p>
+      <w:r>
+        <w:drawing>
+          <wp:inline distT="0" distB="0" distL="0" distR="0" wp14:anchorId="25E9A931" wp14:editId="20AE8239">
+            <wp:extent cx="5731510" cy="1658620"/>
+            <wp:effectExtent l="0" t="0" r="2540" b="0"/>
+            <wp:docPr id="1" name="Picture 1" descr="Graphical user interface, text, application, table&#10;&#10;Description automatically generated"/>
+            <wp:cNvGraphicFramePr>
+              <a:graphicFrameLocks xmlns:a="http://schemas.openxmlformats.org/drawingml/2006/main" noChangeAspect="1"/>
+            </wp:cNvGraphicFramePr>
+            <a:graphic xmlns:a="http://schemas.openxmlformats.org/drawingml/2006/main">
+              <a:graphicData uri="http://schemas.openxmlformats.org/drawingml/2006/picture">
+                <pic:pic xmlns:pic="http://schemas.openxmlformats.org/drawingml/2006/picture">
+                  <pic:nvPicPr>
+                    <pic:cNvPr id="1" name="Picture 1" descr="Graphical user interface, text, application, table&#10;&#10;Description automatically generated"/>
+                    <pic:cNvPicPr/>
+                  </pic:nvPicPr>
+                  <pic:blipFill>
+                    <a:blip r:embed="rId4"/>
+                    <a:stretch>
+                      <a:fillRect/>
+                    </a:stretch>
+                  </pic:blipFill>
+                  <pic:spPr>
+                    <a:xfrm>
+                      <a:off x="0" y="0"/>
+                      <a:ext cx="5731510" cy="1658620"/>
+                    </a:xfrm>
+                    <a:prstGeom prst="rect">
+                      <a:avLst/>
+                    </a:prstGeom>
+                  </pic:spPr>
+                </pic:pic>
+              </a:graphicData>
+            </a:graphic>
+          </wp:inline>
+        </w:drawing>
+      </w:r>
+    </w:p>
+    <w:p>
+      <w:r>
+        <w:t xml:space="preserve">Missing field mappings in </w:t>
+      </w:r>
+      <w:proofErr w:type="spellStart"/>
+      <w:proofErr w:type="gramStart"/>
+      <w:r>
+        <w:t>PaySlipMap</w:t>
+      </w:r>
+      <w:proofErr w:type="spellEnd"/>
+      <w:r>
+        <w:t>(</w:t>
+      </w:r>
+      <w:proofErr w:type="gramEnd"/>
+      <w:r>
+        <w:t xml:space="preserve">) – no debugging tool used. I just looked to see what the mappings where. They are still incorrect. As the second column should be </w:t>
+      </w:r>
+      <w:proofErr w:type="spellStart"/>
+      <w:r>
+        <w:t>Fullname</w:t>
+      </w:r>
+      <w:proofErr w:type="spellEnd"/>
+    </w:p>
+    <w:p>
+      <w:r>
+        <w:t xml:space="preserve">This will be fixed by adding </w:t>
+      </w:r>
+      <w:proofErr w:type="spellStart"/>
+      <w:r>
+        <w:t>Fullname</w:t>
+      </w:r>
+      <w:proofErr w:type="spellEnd"/>
+      <w:r>
+        <w:t xml:space="preserve"> to the Employee class.</w:t>
+      </w:r>
+    </w:p>
+    <w:p/>
+    <w:p>
+      <w:r>
+        <w:t>Superannuation is missing from the payslip</w:t>
+      </w:r>
+    </w:p>
+    <w:p/>
+    <w:p>
+      <w:r>
+        <w:drawing>
+          <wp:inline distT="0" distB="0" distL="0" distR="0" wp14:anchorId="00D23F2E" wp14:editId="1CCE799E">
+            <wp:extent cx="5257838" cy="3819553"/>
+            <wp:effectExtent l="0" t="0" r="0" b="9525"/>
+            <wp:docPr id="2" name="Picture 2" descr="Graphical user interface, application&#10;&#10;Description automatically generated"/>
+            <wp:cNvGraphicFramePr>
+              <a:graphicFrameLocks xmlns:a="http://schemas.openxmlformats.org/drawingml/2006/main" noChangeAspect="1"/>
+            </wp:cNvGraphicFramePr>
+            <a:graphic xmlns:a="http://schemas.openxmlformats.org/drawingml/2006/main">
+              <a:graphicData uri="http://schemas.openxmlformats.org/drawingml/2006/picture">
+                <pic:pic xmlns:pic="http://schemas.openxmlformats.org/drawingml/2006/picture">
+                  <pic:nvPicPr>
+                    <pic:cNvPr id="2" name="Picture 2" descr="Graphical user interface, application&#10;&#10;Description automatically generated"/>
+                    <pic:cNvPicPr/>
+                  </pic:nvPicPr>
+                  <pic:blipFill>
+                    <a:blip r:embed="rId5"/>
+                    <a:stretch>
+                      <a:fillRect/>
+                    </a:stretch>
+                  </pic:blipFill>
+                  <pic:spPr>
+                    <a:xfrm>
+                      <a:off x="0" y="0"/>
+                      <a:ext cx="5257838" cy="3819553"/>
+                    </a:xfrm>
+                    <a:prstGeom prst="rect">
+                      <a:avLst/>
+                    </a:prstGeom>
+                  </pic:spPr>
+                </pic:pic>
+              </a:graphicData>
+            </a:graphic>
+          </wp:inline>
+        </w:drawing>
+      </w:r>
+    </w:p>
+    <w:p/>
+    <w:p>
+      <w:r>
+        <w:lastRenderedPageBreak/>
+        <w:t xml:space="preserve">Using Visual studio debugger. </w:t>
+      </w:r>
+    </w:p>
+    <w:p>
+      <w:r>
+        <w:t xml:space="preserve">Shows the superannuation in the </w:t>
+      </w:r>
+      <w:proofErr w:type="spellStart"/>
+      <w:r>
+        <w:t>paySlip</w:t>
+      </w:r>
+      <w:proofErr w:type="spellEnd"/>
+      <w:r>
+        <w:t xml:space="preserve"> object is 0.0</w:t>
+      </w:r>
+    </w:p>
+    <w:p>
+      <w:r>
+        <w:drawing>
+          <wp:inline distT="0" distB="0" distL="0" distR="0" wp14:anchorId="1A568779" wp14:editId="1E453B10">
+            <wp:extent cx="5731510" cy="2322195"/>
+            <wp:effectExtent l="0" t="0" r="2540" b="1905"/>
+            <wp:docPr id="3" name="Picture 3" descr="Text&#10;&#10;Description automatically generated"/>
+            <wp:cNvGraphicFramePr>
+              <a:graphicFrameLocks xmlns:a="http://schemas.openxmlformats.org/drawingml/2006/main" noChangeAspect="1"/>
+            </wp:cNvGraphicFramePr>
+            <a:graphic xmlns:a="http://schemas.openxmlformats.org/drawingml/2006/main">
+              <a:graphicData uri="http://schemas.openxmlformats.org/drawingml/2006/picture">
+                <pic:pic xmlns:pic="http://schemas.openxmlformats.org/drawingml/2006/picture">
+                  <pic:nvPicPr>
+                    <pic:cNvPr id="3" name="Picture 3" descr="Text&#10;&#10;Description automatically generated"/>
+                    <pic:cNvPicPr/>
+                  </pic:nvPicPr>
+                  <pic:blipFill>
+                    <a:blip r:embed="rId6"/>
+                    <a:stretch>
+                      <a:fillRect/>
+                    </a:stretch>
+                  </pic:blipFill>
+                  <pic:spPr>
+                    <a:xfrm>
+                      <a:off x="0" y="0"/>
+                      <a:ext cx="5731510" cy="2322195"/>
+                    </a:xfrm>
+                    <a:prstGeom prst="rect">
+                      <a:avLst/>
+                    </a:prstGeom>
+                  </pic:spPr>
+                </pic:pic>
+              </a:graphicData>
+            </a:graphic>
+          </wp:inline>
+        </w:drawing>
+      </w:r>
+    </w:p>
+    <w:p>
+      <w:r>
+        <w:t>This doesn’t answer why</w:t>
+      </w:r>
+    </w:p>
+    <w:p>
+      <w:r>
+        <w:t>I need to go back further.</w:t>
+      </w:r>
+    </w:p>
+    <w:p>
+      <w:r>
+        <w:t xml:space="preserve">Debugging the </w:t>
+      </w:r>
+      <w:proofErr w:type="spellStart"/>
+      <w:r>
+        <w:t>payCulculator</w:t>
+      </w:r>
+      <w:proofErr w:type="spellEnd"/>
+      <w:r>
+        <w:t xml:space="preserve"> I found the </w:t>
+      </w:r>
+      <w:proofErr w:type="spellStart"/>
+      <w:r>
+        <w:t>GrossPay</w:t>
+      </w:r>
+      <w:proofErr w:type="spellEnd"/>
+      <w:r>
+        <w:t xml:space="preserve"> is returned from the calculator but not stored internally.</w:t>
+      </w:r>
+    </w:p>
+    <w:p>
+      <w:r>
+        <w:drawing>
+          <wp:inline distT="0" distB="0" distL="0" distR="0" wp14:anchorId="218B479F" wp14:editId="7747536F">
+            <wp:extent cx="5476915" cy="2066940"/>
+            <wp:effectExtent l="0" t="0" r="9525" b="9525"/>
+            <wp:docPr id="4" name="Picture 4" descr="Graphical user interface, text&#10;&#10;Description automatically generated"/>
+            <wp:cNvGraphicFramePr>
+              <a:graphicFrameLocks xmlns:a="http://schemas.openxmlformats.org/drawingml/2006/main" noChangeAspect="1"/>
+            </wp:cNvGraphicFramePr>
+            <a:graphic xmlns:a="http://schemas.openxmlformats.org/drawingml/2006/main">
+              <a:graphicData uri="http://schemas.openxmlformats.org/drawingml/2006/picture">
+                <pic:pic xmlns:pic="http://schemas.openxmlformats.org/drawingml/2006/picture">
+                  <pic:nvPicPr>
+                    <pic:cNvPr id="4" name="Picture 4" descr="Graphical user interface, text&#10;&#10;Description automatically generated"/>
+                    <pic:cNvPicPr/>
+                  </pic:nvPicPr>
+                  <pic:blipFill>
+                    <a:blip r:embed="rId7"/>
+                    <a:stretch>
+                      <a:fillRect/>
+                    </a:stretch>
+                  </pic:blipFill>
+                  <pic:spPr>
+                    <a:xfrm>
+                      <a:off x="0" y="0"/>
+                      <a:ext cx="5476915" cy="2066940"/>
+                    </a:xfrm>
+                    <a:prstGeom prst="rect">
+                      <a:avLst/>
+                    </a:prstGeom>
+                  </pic:spPr>
+                </pic:pic>
+              </a:graphicData>
+            </a:graphic>
+          </wp:inline>
+        </w:drawing>
+      </w:r>
+    </w:p>
+    <w:p>
+      <w:r>
+        <w:t xml:space="preserve">This means when calculating the </w:t>
+      </w:r>
+      <w:proofErr w:type="gramStart"/>
+      <w:r>
+        <w:t>super</w:t>
+      </w:r>
+      <w:proofErr w:type="gramEnd"/>
+      <w:r>
+        <w:t xml:space="preserve"> it will fail as the </w:t>
+      </w:r>
+      <w:proofErr w:type="spellStart"/>
+      <w:r>
+        <w:t>GrossPay</w:t>
+      </w:r>
+      <w:proofErr w:type="spellEnd"/>
+      <w:r>
+        <w:t xml:space="preserve"> is 0;</w:t>
+      </w:r>
+    </w:p>
     <w:p/>
     <w:sectPr>
       <w:pgSz w:w="11906" w:h="16838"/>

</xml_diff>

<commit_message>
updated errors word doc
</commit_message>
<xml_diff>
--- a/Errors during payroll app creation.docx
+++ b/Errors during payroll app creation.docx
@@ -11,19 +11,14 @@
     <w:p/>
     <w:p>
       <w:r>
-        <w:t xml:space="preserve">Missing </w:t>
-      </w:r>
-      <w:proofErr w:type="spellStart"/>
-      <w:r>
-        <w:t>Fullname</w:t>
-      </w:r>
-      <w:proofErr w:type="spellEnd"/>
-      <w:r>
-        <w:t xml:space="preserve"> on saving payslip file</w:t>
-      </w:r>
-    </w:p>
-    <w:p>
-      <w:r>
+        <w:t>Missing Fullname on saving payslip file</w:t>
+      </w:r>
+    </w:p>
+    <w:p>
+      <w:r>
+        <w:rPr>
+          <w:noProof/>
+        </w:rPr>
         <w:drawing>
           <wp:inline distT="0" distB="0" distL="0" distR="0" wp14:anchorId="25E9A931" wp14:editId="20AE8239">
             <wp:extent cx="5731510" cy="1658620"/>
@@ -63,38 +58,12 @@
     </w:p>
     <w:p>
       <w:r>
-        <w:t xml:space="preserve">Missing field mappings in </w:t>
-      </w:r>
-      <w:proofErr w:type="spellStart"/>
-      <w:proofErr w:type="gramStart"/>
-      <w:r>
-        <w:t>PaySlipMap</w:t>
-      </w:r>
-      <w:proofErr w:type="spellEnd"/>
-      <w:r>
-        <w:t>(</w:t>
-      </w:r>
-      <w:proofErr w:type="gramEnd"/>
-      <w:r>
-        <w:t xml:space="preserve">) – no debugging tool used. I just looked to see what the mappings where. They are still incorrect. As the second column should be </w:t>
-      </w:r>
-      <w:proofErr w:type="spellStart"/>
-      <w:r>
-        <w:t>Fullname</w:t>
-      </w:r>
-      <w:proofErr w:type="spellEnd"/>
-    </w:p>
-    <w:p>
-      <w:r>
-        <w:t xml:space="preserve">This will be fixed by adding </w:t>
-      </w:r>
-      <w:proofErr w:type="spellStart"/>
-      <w:r>
-        <w:t>Fullname</w:t>
-      </w:r>
-      <w:proofErr w:type="spellEnd"/>
-      <w:r>
-        <w:t xml:space="preserve"> to the Employee class.</w:t>
+        <w:t>Missing field mappings in PaySlipMap() – no debugging tool used. I just looked to see what the mappings where. They are still incorrect. As the second column should be Fullname</w:t>
+      </w:r>
+    </w:p>
+    <w:p>
+      <w:r>
+        <w:t>This will be fixed by adding Fullname to the Employee class.</w:t>
       </w:r>
     </w:p>
     <w:p/>
@@ -106,6 +75,9 @@
     <w:p/>
     <w:p>
       <w:r>
+        <w:rPr>
+          <w:noProof/>
+        </w:rPr>
         <w:drawing>
           <wp:inline distT="0" distB="0" distL="0" distR="0" wp14:anchorId="00D23F2E" wp14:editId="1CCE799E">
             <wp:extent cx="5257838" cy="3819553"/>
@@ -152,19 +124,14 @@
     </w:p>
     <w:p>
       <w:r>
-        <w:t xml:space="preserve">Shows the superannuation in the </w:t>
-      </w:r>
-      <w:proofErr w:type="spellStart"/>
-      <w:r>
-        <w:t>paySlip</w:t>
-      </w:r>
-      <w:proofErr w:type="spellEnd"/>
-      <w:r>
-        <w:t xml:space="preserve"> object is 0.0</w:t>
-      </w:r>
-    </w:p>
-    <w:p>
-      <w:r>
+        <w:t>Shows the superannuation in the paySlip object is 0.0</w:t>
+      </w:r>
+    </w:p>
+    <w:p>
+      <w:r>
+        <w:rPr>
+          <w:noProof/>
+        </w:rPr>
         <w:drawing>
           <wp:inline distT="0" distB="0" distL="0" distR="0" wp14:anchorId="1A568779" wp14:editId="1E453B10">
             <wp:extent cx="5731510" cy="2322195"/>
@@ -214,27 +181,14 @@
     </w:p>
     <w:p>
       <w:r>
-        <w:t xml:space="preserve">Debugging the </w:t>
-      </w:r>
-      <w:proofErr w:type="spellStart"/>
-      <w:r>
-        <w:t>payCulculator</w:t>
-      </w:r>
-      <w:proofErr w:type="spellEnd"/>
-      <w:r>
-        <w:t xml:space="preserve"> I found the </w:t>
-      </w:r>
-      <w:proofErr w:type="spellStart"/>
-      <w:r>
-        <w:t>GrossPay</w:t>
-      </w:r>
-      <w:proofErr w:type="spellEnd"/>
-      <w:r>
-        <w:t xml:space="preserve"> is returned from the calculator but not stored internally.</w:t>
-      </w:r>
-    </w:p>
-    <w:p>
-      <w:r>
+        <w:t>Debugging the payCulculator I found the GrossPay is returned from the calculator but not stored internally.</w:t>
+      </w:r>
+    </w:p>
+    <w:p>
+      <w:r>
+        <w:rPr>
+          <w:noProof/>
+        </w:rPr>
         <w:drawing>
           <wp:inline distT="0" distB="0" distL="0" distR="0" wp14:anchorId="218B479F" wp14:editId="7747536F">
             <wp:extent cx="5476915" cy="2066940"/>
@@ -274,23 +228,7 @@
     </w:p>
     <w:p>
       <w:r>
-        <w:t xml:space="preserve">This means when calculating the </w:t>
-      </w:r>
-      <w:proofErr w:type="gramStart"/>
-      <w:r>
-        <w:t>super</w:t>
-      </w:r>
-      <w:proofErr w:type="gramEnd"/>
-      <w:r>
-        <w:t xml:space="preserve"> it will fail as the </w:t>
-      </w:r>
-      <w:proofErr w:type="spellStart"/>
-      <w:r>
-        <w:t>GrossPay</w:t>
-      </w:r>
-      <w:proofErr w:type="spellEnd"/>
-      <w:r>
-        <w:t xml:space="preserve"> is 0;</w:t>
+        <w:t>This means when calculating the super it will fail as the GrossPay is 0;</w:t>
       </w:r>
     </w:p>
     <w:p>
@@ -298,6 +236,9 @@
         <w:t xml:space="preserve">Fixed by adding this. </w:t>
       </w:r>
       <w:r>
+        <w:rPr>
+          <w:noProof/>
+        </w:rPr>
         <w:drawing>
           <wp:inline distT="0" distB="0" distL="0" distR="0" wp14:anchorId="4944ADFD" wp14:editId="6AD3A98F">
             <wp:extent cx="5229263" cy="1514486"/>
@@ -336,21 +277,8 @@
       </w:r>
     </w:p>
     <w:p>
-      <w:proofErr w:type="spellStart"/>
-      <w:r>
-        <w:t>Grosspay</w:t>
-      </w:r>
-      <w:proofErr w:type="spellEnd"/>
-      <w:r>
-        <w:t xml:space="preserve"> is now stored in the </w:t>
-      </w:r>
-      <w:proofErr w:type="spellStart"/>
-      <w:r>
-        <w:t>payCalc</w:t>
-      </w:r>
-      <w:proofErr w:type="spellEnd"/>
-      <w:r>
-        <w:t xml:space="preserve"> object</w:t>
+      <w:r>
+        <w:t>Grosspay is now stored in the payCalc object</w:t>
       </w:r>
     </w:p>
     <w:p>
@@ -360,6 +288,9 @@
     </w:p>
     <w:p>
       <w:r>
+        <w:rPr>
+          <w:noProof/>
+        </w:rPr>
         <w:lastRenderedPageBreak/>
         <w:drawing>
           <wp:inline distT="0" distB="0" distL="0" distR="0" wp14:anchorId="701F2868" wp14:editId="765E1A9C">
@@ -407,6 +338,9 @@
     <w:p/>
     <w:p>
       <w:r>
+        <w:rPr>
+          <w:noProof/>
+        </w:rPr>
         <w:drawing>
           <wp:inline distT="0" distB="0" distL="0" distR="0" wp14:anchorId="19F09B1D" wp14:editId="77241781">
             <wp:extent cx="5731510" cy="1803400"/>
@@ -445,6 +379,751 @@
       </w:r>
     </w:p>
     <w:p/>
+    <w:p>
+      <w:pPr>
+        <w:pStyle w:val="Heading1"/>
+      </w:pPr>
+      <w:r>
+        <w:t>Null reference exception – taxRatesListWithThreshold</w:t>
+      </w:r>
+    </w:p>
+    <w:p>
+      <w:r>
+        <w:drawing>
+          <wp:inline distT="0" distB="0" distL="0" distR="0" wp14:anchorId="72631F5D" wp14:editId="1ECBAC07">
+            <wp:extent cx="5731510" cy="1736090"/>
+            <wp:effectExtent l="0" t="0" r="2540" b="0"/>
+            <wp:docPr id="8" name="Picture 8" descr="Text&#10;&#10;Description automatically generated"/>
+            <wp:cNvGraphicFramePr>
+              <a:graphicFrameLocks xmlns:a="http://schemas.openxmlformats.org/drawingml/2006/main" noChangeAspect="1"/>
+            </wp:cNvGraphicFramePr>
+            <a:graphic xmlns:a="http://schemas.openxmlformats.org/drawingml/2006/main">
+              <a:graphicData uri="http://schemas.openxmlformats.org/drawingml/2006/picture">
+                <pic:pic xmlns:pic="http://schemas.openxmlformats.org/drawingml/2006/picture">
+                  <pic:nvPicPr>
+                    <pic:cNvPr id="8" name="Picture 8" descr="Text&#10;&#10;Description automatically generated"/>
+                    <pic:cNvPicPr/>
+                  </pic:nvPicPr>
+                  <pic:blipFill>
+                    <a:blip r:embed="rId11"/>
+                    <a:stretch>
+                      <a:fillRect/>
+                    </a:stretch>
+                  </pic:blipFill>
+                  <pic:spPr>
+                    <a:xfrm>
+                      <a:off x="0" y="0"/>
+                      <a:ext cx="5731510" cy="1736090"/>
+                    </a:xfrm>
+                    <a:prstGeom prst="rect">
+                      <a:avLst/>
+                    </a:prstGeom>
+                  </pic:spPr>
+                </pic:pic>
+              </a:graphicData>
+            </a:graphic>
+          </wp:inline>
+        </w:drawing>
+      </w:r>
+    </w:p>
+    <w:p>
+      <w:r>
+        <w:t>Check where the TaxRate is initialised in the constructor.</w:t>
+      </w:r>
+    </w:p>
+    <w:p>
+      <w:r>
+        <w:drawing>
+          <wp:inline distT="0" distB="0" distL="0" distR="0" wp14:anchorId="371345BB" wp14:editId="29C65C8F">
+            <wp:extent cx="5731510" cy="994410"/>
+            <wp:effectExtent l="0" t="0" r="2540" b="0"/>
+            <wp:docPr id="9" name="Picture 9" descr="A screenshot of a computer&#10;&#10;Description automatically generated with medium confidence"/>
+            <wp:cNvGraphicFramePr>
+              <a:graphicFrameLocks xmlns:a="http://schemas.openxmlformats.org/drawingml/2006/main" noChangeAspect="1"/>
+            </wp:cNvGraphicFramePr>
+            <a:graphic xmlns:a="http://schemas.openxmlformats.org/drawingml/2006/main">
+              <a:graphicData uri="http://schemas.openxmlformats.org/drawingml/2006/picture">
+                <pic:pic xmlns:pic="http://schemas.openxmlformats.org/drawingml/2006/picture">
+                  <pic:nvPicPr>
+                    <pic:cNvPr id="9" name="Picture 9" descr="A screenshot of a computer&#10;&#10;Description automatically generated with medium confidence"/>
+                    <pic:cNvPicPr/>
+                  </pic:nvPicPr>
+                  <pic:blipFill>
+                    <a:blip r:embed="rId12"/>
+                    <a:stretch>
+                      <a:fillRect/>
+                    </a:stretch>
+                  </pic:blipFill>
+                  <pic:spPr>
+                    <a:xfrm>
+                      <a:off x="0" y="0"/>
+                      <a:ext cx="5731510" cy="994410"/>
+                    </a:xfrm>
+                    <a:prstGeom prst="rect">
+                      <a:avLst/>
+                    </a:prstGeom>
+                  </pic:spPr>
+                </pic:pic>
+              </a:graphicData>
+            </a:graphic>
+          </wp:inline>
+        </w:drawing>
+      </w:r>
+    </w:p>
+    <w:p>
+      <w:r>
+        <w:t>taxRatesListWithThreshold is not assigned.</w:t>
+      </w:r>
+    </w:p>
+    <w:p>
+      <w:r>
+        <w:t>Assign the taxRatesList</w:t>
+      </w:r>
+    </w:p>
+    <w:p>
+      <w:r>
+        <w:lastRenderedPageBreak/>
+        <w:drawing>
+          <wp:inline distT="0" distB="0" distL="0" distR="0" wp14:anchorId="58FE9EAC" wp14:editId="77632325">
+            <wp:extent cx="5731510" cy="979805"/>
+            <wp:effectExtent l="0" t="0" r="2540" b="0"/>
+            <wp:docPr id="10" name="Picture 10" descr="A screenshot of a computer&#10;&#10;Description automatically generated with medium confidence"/>
+            <wp:cNvGraphicFramePr>
+              <a:graphicFrameLocks xmlns:a="http://schemas.openxmlformats.org/drawingml/2006/main" noChangeAspect="1"/>
+            </wp:cNvGraphicFramePr>
+            <a:graphic xmlns:a="http://schemas.openxmlformats.org/drawingml/2006/main">
+              <a:graphicData uri="http://schemas.openxmlformats.org/drawingml/2006/picture">
+                <pic:pic xmlns:pic="http://schemas.openxmlformats.org/drawingml/2006/picture">
+                  <pic:nvPicPr>
+                    <pic:cNvPr id="10" name="Picture 10" descr="A screenshot of a computer&#10;&#10;Description automatically generated with medium confidence"/>
+                    <pic:cNvPicPr/>
+                  </pic:nvPicPr>
+                  <pic:blipFill>
+                    <a:blip r:embed="rId13"/>
+                    <a:stretch>
+                      <a:fillRect/>
+                    </a:stretch>
+                  </pic:blipFill>
+                  <pic:spPr>
+                    <a:xfrm>
+                      <a:off x="0" y="0"/>
+                      <a:ext cx="5731510" cy="979805"/>
+                    </a:xfrm>
+                    <a:prstGeom prst="rect">
+                      <a:avLst/>
+                    </a:prstGeom>
+                  </pic:spPr>
+                </pic:pic>
+              </a:graphicData>
+            </a:graphic>
+          </wp:inline>
+        </w:drawing>
+      </w:r>
+    </w:p>
+    <w:p>
+      <w:r>
+        <w:t xml:space="preserve">Retest. </w:t>
+      </w:r>
+      <w:r>
+        <w:t>Still fails</w:t>
+      </w:r>
+    </w:p>
+    <w:p/>
+    <w:p>
+      <w:r>
+        <w:t>The code is in the wrong order – rearrange and try again</w:t>
+      </w:r>
+    </w:p>
+    <w:p>
+      <w:r>
+        <w:drawing>
+          <wp:inline distT="0" distB="0" distL="0" distR="0" wp14:anchorId="62BE671C" wp14:editId="55A2B00A">
+            <wp:extent cx="5731510" cy="1663065"/>
+            <wp:effectExtent l="0" t="0" r="2540" b="0"/>
+            <wp:docPr id="11" name="Picture 11" descr="Text&#10;&#10;Description automatically generated"/>
+            <wp:cNvGraphicFramePr>
+              <a:graphicFrameLocks xmlns:a="http://schemas.openxmlformats.org/drawingml/2006/main" noChangeAspect="1"/>
+            </wp:cNvGraphicFramePr>
+            <a:graphic xmlns:a="http://schemas.openxmlformats.org/drawingml/2006/main">
+              <a:graphicData uri="http://schemas.openxmlformats.org/drawingml/2006/picture">
+                <pic:pic xmlns:pic="http://schemas.openxmlformats.org/drawingml/2006/picture">
+                  <pic:nvPicPr>
+                    <pic:cNvPr id="11" name="Picture 11" descr="Text&#10;&#10;Description automatically generated"/>
+                    <pic:cNvPicPr/>
+                  </pic:nvPicPr>
+                  <pic:blipFill>
+                    <a:blip r:embed="rId14"/>
+                    <a:stretch>
+                      <a:fillRect/>
+                    </a:stretch>
+                  </pic:blipFill>
+                  <pic:spPr>
+                    <a:xfrm>
+                      <a:off x="0" y="0"/>
+                      <a:ext cx="5731510" cy="1663065"/>
+                    </a:xfrm>
+                    <a:prstGeom prst="rect">
+                      <a:avLst/>
+                    </a:prstGeom>
+                  </pic:spPr>
+                </pic:pic>
+              </a:graphicData>
+            </a:graphic>
+          </wp:inline>
+        </w:drawing>
+      </w:r>
+    </w:p>
+    <w:p>
+      <w:r>
+        <w:t xml:space="preserve">Success! </w:t>
+      </w:r>
+    </w:p>
+    <w:p>
+      <w:r>
+        <w:drawing>
+          <wp:inline distT="0" distB="0" distL="0" distR="0" wp14:anchorId="0B849AE1" wp14:editId="68CB78AE">
+            <wp:extent cx="3198159" cy="2128121"/>
+            <wp:effectExtent l="0" t="0" r="2540" b="5715"/>
+            <wp:docPr id="12" name="Picture 12" descr="Graphical user interface, application&#10;&#10;Description automatically generated"/>
+            <wp:cNvGraphicFramePr>
+              <a:graphicFrameLocks xmlns:a="http://schemas.openxmlformats.org/drawingml/2006/main" noChangeAspect="1"/>
+            </wp:cNvGraphicFramePr>
+            <a:graphic xmlns:a="http://schemas.openxmlformats.org/drawingml/2006/main">
+              <a:graphicData uri="http://schemas.openxmlformats.org/drawingml/2006/picture">
+                <pic:pic xmlns:pic="http://schemas.openxmlformats.org/drawingml/2006/picture">
+                  <pic:nvPicPr>
+                    <pic:cNvPr id="12" name="Picture 12" descr="Graphical user interface, application&#10;&#10;Description automatically generated"/>
+                    <pic:cNvPicPr/>
+                  </pic:nvPicPr>
+                  <pic:blipFill>
+                    <a:blip r:embed="rId15"/>
+                    <a:stretch>
+                      <a:fillRect/>
+                    </a:stretch>
+                  </pic:blipFill>
+                  <pic:spPr>
+                    <a:xfrm>
+                      <a:off x="0" y="0"/>
+                      <a:ext cx="3210843" cy="2136561"/>
+                    </a:xfrm>
+                    <a:prstGeom prst="rect">
+                      <a:avLst/>
+                    </a:prstGeom>
+                  </pic:spPr>
+                </pic:pic>
+              </a:graphicData>
+            </a:graphic>
+          </wp:inline>
+        </w:drawing>
+      </w:r>
+    </w:p>
+    <w:p>
+      <w:r>
+        <w:t>The maths is wrong but it doesn’t crash.</w:t>
+      </w:r>
+    </w:p>
+    <w:p>
+      <w:r>
+        <w:br w:type="page"/>
+      </w:r>
+    </w:p>
+    <w:p/>
+    <w:p>
+      <w:r>
+        <w:t xml:space="preserve">Input data hrs 40 </w:t>
+      </w:r>
+    </w:p>
+    <w:p>
+      <w:r>
+        <w:t>Pay rate $25</w:t>
+      </w:r>
+    </w:p>
+    <w:p>
+      <w:r>
+        <w:t>Debugging GetTaxRate Method in PayCalculatorWithThreshold</w:t>
+      </w:r>
+    </w:p>
+    <w:tbl>
+      <w:tblPr>
+        <w:tblStyle w:val="TableGrid"/>
+        <w:tblW w:w="0" w:type="auto"/>
+        <w:tblLook w:val="04A0" w:firstRow="1" w:lastRow="0" w:firstColumn="1" w:lastColumn="0" w:noHBand="0" w:noVBand="1"/>
+      </w:tblPr>
+      <w:tblGrid>
+        <w:gridCol w:w="4747"/>
+        <w:gridCol w:w="4269"/>
+      </w:tblGrid>
+      <w:tr>
+        <w:tc>
+          <w:tcPr>
+            <w:tcW w:w="4747" w:type="dxa"/>
+          </w:tcPr>
+          <w:p>
+            <w:r>
+              <w:t>Expected Results</w:t>
+            </w:r>
+          </w:p>
+        </w:tc>
+        <w:tc>
+          <w:tcPr>
+            <w:tcW w:w="4269" w:type="dxa"/>
+          </w:tcPr>
+          <w:p>
+            <w:r>
+              <w:t>Actual Results</w:t>
+            </w:r>
+          </w:p>
+        </w:tc>
+      </w:tr>
+      <w:tr>
+        <w:tc>
+          <w:tcPr>
+            <w:tcW w:w="4747" w:type="dxa"/>
+          </w:tcPr>
+          <w:p>
+            <w:r>
+              <w:t>Gross pay  = $1000</w:t>
+            </w:r>
+          </w:p>
+        </w:tc>
+        <w:tc>
+          <w:tcPr>
+            <w:tcW w:w="4269" w:type="dxa"/>
+          </w:tcPr>
+          <w:p>
+            <w:r>
+              <w:t>$1000</w:t>
+            </w:r>
+          </w:p>
+        </w:tc>
+      </w:tr>
+      <w:tr>
+        <w:tc>
+          <w:tcPr>
+            <w:tcW w:w="4747" w:type="dxa"/>
+          </w:tcPr>
+          <w:p>
+            <w:r>
+              <w:t>Super = $1000* 0.1 = $100</w:t>
+            </w:r>
+          </w:p>
+        </w:tc>
+        <w:tc>
+          <w:tcPr>
+            <w:tcW w:w="4269" w:type="dxa"/>
+          </w:tcPr>
+          <w:p>
+            <w:r>
+              <w:t>N/A</w:t>
+            </w:r>
+          </w:p>
+        </w:tc>
+      </w:tr>
+      <w:tr>
+        <w:tc>
+          <w:tcPr>
+            <w:tcW w:w="4747" w:type="dxa"/>
+          </w:tcPr>
+          <w:p>
+            <w:r>
+              <w:t>Threshold claimed : Y</w:t>
+            </w:r>
+          </w:p>
+        </w:tc>
+        <w:tc>
+          <w:tcPr>
+            <w:tcW w:w="4269" w:type="dxa"/>
+          </w:tcPr>
+          <w:p>
+            <w:r>
+              <w:t>N/A</w:t>
+            </w:r>
+          </w:p>
+        </w:tc>
+      </w:tr>
+      <w:tr>
+        <w:tc>
+          <w:tcPr>
+            <w:tcW w:w="4747" w:type="dxa"/>
+          </w:tcPr>
+          <w:p>
+            <w:r>
+              <w:t>RateA = 0.3477</w:t>
+            </w:r>
+          </w:p>
+        </w:tc>
+        <w:tc>
+          <w:tcPr>
+            <w:tcW w:w="4269" w:type="dxa"/>
+          </w:tcPr>
+          <w:p>
+            <w:r>
+              <w:t>comparing the rateA instead of low threshold</w:t>
+            </w:r>
+          </w:p>
+        </w:tc>
+      </w:tr>
+      <w:tr>
+        <w:tc>
+          <w:tcPr>
+            <w:tcW w:w="4747" w:type="dxa"/>
+          </w:tcPr>
+          <w:p>
+            <w:r>
+              <w:t>RateB = 186.2119</w:t>
+            </w:r>
+          </w:p>
+        </w:tc>
+        <w:tc>
+          <w:tcPr>
+            <w:tcW w:w="4269" w:type="dxa"/>
+          </w:tcPr>
+          <w:p>
+            <w:r>
+              <w:t>comparing rateB instead of High threshold</w:t>
+            </w:r>
+          </w:p>
+        </w:tc>
+      </w:tr>
+      <w:tr>
+        <w:tc>
+          <w:tcPr>
+            <w:tcW w:w="4747" w:type="dxa"/>
+          </w:tcPr>
+          <w:p>
+            <w:r>
+              <w:t>Tax $161.82 = 0.3477 * (1000.99) – 186.2199</w:t>
+            </w:r>
+          </w:p>
+        </w:tc>
+        <w:tc>
+          <w:tcPr>
+            <w:tcW w:w="4269" w:type="dxa"/>
+          </w:tcPr>
+          <w:p>
+            <w:r>
+              <w:t>-999</w:t>
+            </w:r>
+          </w:p>
+        </w:tc>
+      </w:tr>
+      <w:tr>
+        <w:tc>
+          <w:tcPr>
+            <w:tcW w:w="4747" w:type="dxa"/>
+          </w:tcPr>
+          <w:p>
+            <w:r>
+              <w:t>Net Pay $838.175 = 1000 – 161.82</w:t>
+            </w:r>
+          </w:p>
+        </w:tc>
+        <w:tc>
+          <w:tcPr>
+            <w:tcW w:w="4269" w:type="dxa"/>
+          </w:tcPr>
+          <w:p>
+            <w:r>
+              <w:t>$1999</w:t>
+            </w:r>
+          </w:p>
+        </w:tc>
+      </w:tr>
+    </w:tbl>
+    <w:p/>
+    <w:p>
+      <w:r>
+        <w:t>Fixed if statement.</w:t>
+      </w:r>
+    </w:p>
+    <w:p>
+      <w:r>
+        <w:drawing>
+          <wp:inline distT="0" distB="0" distL="0" distR="0" wp14:anchorId="10ACE508" wp14:editId="649BDF42">
+            <wp:extent cx="5731510" cy="969645"/>
+            <wp:effectExtent l="0" t="0" r="2540" b="1905"/>
+            <wp:docPr id="13" name="Picture 13" descr="A screenshot of a computer&#10;&#10;Description automatically generated with medium confidence"/>
+            <wp:cNvGraphicFramePr>
+              <a:graphicFrameLocks xmlns:a="http://schemas.openxmlformats.org/drawingml/2006/main" noChangeAspect="1"/>
+            </wp:cNvGraphicFramePr>
+            <a:graphic xmlns:a="http://schemas.openxmlformats.org/drawingml/2006/main">
+              <a:graphicData uri="http://schemas.openxmlformats.org/drawingml/2006/picture">
+                <pic:pic xmlns:pic="http://schemas.openxmlformats.org/drawingml/2006/picture">
+                  <pic:nvPicPr>
+                    <pic:cNvPr id="13" name="Picture 13" descr="A screenshot of a computer&#10;&#10;Description automatically generated with medium confidence"/>
+                    <pic:cNvPicPr/>
+                  </pic:nvPicPr>
+                  <pic:blipFill>
+                    <a:blip r:embed="rId16"/>
+                    <a:stretch>
+                      <a:fillRect/>
+                    </a:stretch>
+                  </pic:blipFill>
+                  <pic:spPr>
+                    <a:xfrm>
+                      <a:off x="0" y="0"/>
+                      <a:ext cx="5731510" cy="969645"/>
+                    </a:xfrm>
+                    <a:prstGeom prst="rect">
+                      <a:avLst/>
+                    </a:prstGeom>
+                  </pic:spPr>
+                </pic:pic>
+              </a:graphicData>
+            </a:graphic>
+          </wp:inline>
+        </w:drawing>
+      </w:r>
+    </w:p>
+    <w:p>
+      <w:r>
+        <w:drawing>
+          <wp:inline distT="0" distB="0" distL="0" distR="0" wp14:anchorId="6C4FFFFF" wp14:editId="18BCA4B6">
+            <wp:extent cx="5731510" cy="1907540"/>
+            <wp:effectExtent l="0" t="0" r="2540" b="0"/>
+            <wp:docPr id="15" name="Picture 15" descr="A screenshot of a computer&#10;&#10;Description automatically generated with medium confidence"/>
+            <wp:cNvGraphicFramePr>
+              <a:graphicFrameLocks xmlns:a="http://schemas.openxmlformats.org/drawingml/2006/main" noChangeAspect="1"/>
+            </wp:cNvGraphicFramePr>
+            <a:graphic xmlns:a="http://schemas.openxmlformats.org/drawingml/2006/main">
+              <a:graphicData uri="http://schemas.openxmlformats.org/drawingml/2006/picture">
+                <pic:pic xmlns:pic="http://schemas.openxmlformats.org/drawingml/2006/picture">
+                  <pic:nvPicPr>
+                    <pic:cNvPr id="15" name="Picture 15" descr="A screenshot of a computer&#10;&#10;Description automatically generated with medium confidence"/>
+                    <pic:cNvPicPr/>
+                  </pic:nvPicPr>
+                  <pic:blipFill>
+                    <a:blip r:embed="rId17"/>
+                    <a:stretch>
+                      <a:fillRect/>
+                    </a:stretch>
+                  </pic:blipFill>
+                  <pic:spPr>
+                    <a:xfrm>
+                      <a:off x="0" y="0"/>
+                      <a:ext cx="5731510" cy="1907540"/>
+                    </a:xfrm>
+                    <a:prstGeom prst="rect">
+                      <a:avLst/>
+                    </a:prstGeom>
+                  </pic:spPr>
+                </pic:pic>
+              </a:graphicData>
+            </a:graphic>
+          </wp:inline>
+        </w:drawing>
+      </w:r>
+    </w:p>
+    <w:p>
+      <w:r>
+        <w:t>Found taxRateA and taxRateB were being initialised twice once in the constructor and once at the object level.</w:t>
+      </w:r>
+    </w:p>
+    <w:tbl>
+      <w:tblPr>
+        <w:tblStyle w:val="TableGrid"/>
+        <w:tblW w:w="0" w:type="auto"/>
+        <w:tblLook w:val="04A0" w:firstRow="1" w:lastRow="0" w:firstColumn="1" w:lastColumn="0" w:noHBand="0" w:noVBand="1"/>
+      </w:tblPr>
+      <w:tblGrid>
+        <w:gridCol w:w="4747"/>
+        <w:gridCol w:w="4269"/>
+      </w:tblGrid>
+      <w:tr>
+        <w:tc>
+          <w:tcPr>
+            <w:tcW w:w="4747" w:type="dxa"/>
+          </w:tcPr>
+          <w:p>
+            <w:r>
+              <w:t>Expected Results</w:t>
+            </w:r>
+          </w:p>
+        </w:tc>
+        <w:tc>
+          <w:tcPr>
+            <w:tcW w:w="4269" w:type="dxa"/>
+          </w:tcPr>
+          <w:p>
+            <w:r>
+              <w:t>Actual Results</w:t>
+            </w:r>
+          </w:p>
+        </w:tc>
+      </w:tr>
+      <w:tr>
+        <w:tc>
+          <w:tcPr>
+            <w:tcW w:w="4747" w:type="dxa"/>
+          </w:tcPr>
+          <w:p>
+            <w:r>
+              <w:t>Gross pay  = $1000</w:t>
+            </w:r>
+          </w:p>
+        </w:tc>
+        <w:tc>
+          <w:tcPr>
+            <w:tcW w:w="4269" w:type="dxa"/>
+          </w:tcPr>
+          <w:p>
+            <w:r>
+              <w:t>$1000</w:t>
+            </w:r>
+          </w:p>
+        </w:tc>
+      </w:tr>
+      <w:tr>
+        <w:tc>
+          <w:tcPr>
+            <w:tcW w:w="4747" w:type="dxa"/>
+          </w:tcPr>
+          <w:p>
+            <w:r>
+              <w:t>Super = $1000* 0.1 = $100</w:t>
+            </w:r>
+          </w:p>
+        </w:tc>
+        <w:tc>
+          <w:tcPr>
+            <w:tcW w:w="4269" w:type="dxa"/>
+          </w:tcPr>
+          <w:p>
+            <w:r>
+              <w:t>N/A</w:t>
+            </w:r>
+          </w:p>
+        </w:tc>
+      </w:tr>
+      <w:tr>
+        <w:tc>
+          <w:tcPr>
+            <w:tcW w:w="4747" w:type="dxa"/>
+          </w:tcPr>
+          <w:p>
+            <w:r>
+              <w:t>Threshold claimed : Y</w:t>
+            </w:r>
+          </w:p>
+        </w:tc>
+        <w:tc>
+          <w:tcPr>
+            <w:tcW w:w="4269" w:type="dxa"/>
+          </w:tcPr>
+          <w:p>
+            <w:r>
+              <w:t>N/A</w:t>
+            </w:r>
+          </w:p>
+        </w:tc>
+      </w:tr>
+      <w:tr>
+        <w:tc>
+          <w:tcPr>
+            <w:tcW w:w="4747" w:type="dxa"/>
+          </w:tcPr>
+          <w:p>
+            <w:r>
+              <w:t>RateA = 0.3477</w:t>
+            </w:r>
+          </w:p>
+        </w:tc>
+        <w:tc>
+          <w:tcPr>
+            <w:tcW w:w="4269" w:type="dxa"/>
+          </w:tcPr>
+          <w:p>
+            <w:r>
+              <w:t>0.3477</w:t>
+            </w:r>
+          </w:p>
+        </w:tc>
+      </w:tr>
+      <w:tr>
+        <w:tc>
+          <w:tcPr>
+            <w:tcW w:w="4747" w:type="dxa"/>
+          </w:tcPr>
+          <w:p>
+            <w:r>
+              <w:t>RateB = 186.2119</w:t>
+            </w:r>
+          </w:p>
+        </w:tc>
+        <w:tc>
+          <w:tcPr>
+            <w:tcW w:w="4269" w:type="dxa"/>
+          </w:tcPr>
+          <w:p>
+            <w:r>
+              <w:t>186.2119</w:t>
+            </w:r>
+          </w:p>
+        </w:tc>
+      </w:tr>
+      <w:tr>
+        <w:tc>
+          <w:tcPr>
+            <w:tcW w:w="4747" w:type="dxa"/>
+          </w:tcPr>
+          <w:p>
+            <w:r>
+              <w:t>Tax $161.</w:t>
+            </w:r>
+            <w:r>
+              <w:t xml:space="preserve"> </w:t>
+            </w:r>
+            <w:r>
+              <w:t>832323</w:t>
+            </w:r>
+            <w:r>
+              <w:t xml:space="preserve"> = 0.3477 * (1000.99) – 186.2199</w:t>
+            </w:r>
+          </w:p>
+        </w:tc>
+        <w:tc>
+          <w:tcPr>
+            <w:tcW w:w="4269" w:type="dxa"/>
+          </w:tcPr>
+          <w:p>
+            <w:r>
+              <w:t>161.832323 = 0.3477 * 1000.99 – 186.2119</w:t>
+            </w:r>
+          </w:p>
+        </w:tc>
+      </w:tr>
+      <w:tr>
+        <w:tc>
+          <w:tcPr>
+            <w:tcW w:w="4747" w:type="dxa"/>
+          </w:tcPr>
+          <w:p>
+            <w:r>
+              <w:t>Net Pay $838.1</w:t>
+            </w:r>
+            <w:r>
+              <w:t>67</w:t>
+            </w:r>
+            <w:r>
+              <w:t>677</w:t>
+            </w:r>
+          </w:p>
+        </w:tc>
+        <w:tc>
+          <w:tcPr>
+            <w:tcW w:w="4269" w:type="dxa"/>
+          </w:tcPr>
+          <w:p>
+            <w:r>
+              <w:t>$838.167</w:t>
+            </w:r>
+            <w:r>
+              <w:t>67</w:t>
+            </w:r>
+          </w:p>
+        </w:tc>
+      </w:tr>
+    </w:tbl>
     <w:p/>
     <w:sectPr>
       <w:pgSz w:w="11906" w:h="16838"/>
@@ -855,6 +1534,27 @@
     <w:name w:val="Normal"/>
     <w:qFormat/>
   </w:style>
+  <w:style w:type="paragraph" w:styleId="Heading1">
+    <w:name w:val="heading 1"/>
+    <w:basedOn w:val="Normal"/>
+    <w:next w:val="Normal"/>
+    <w:link w:val="Heading1Char"/>
+    <w:uiPriority w:val="9"/>
+    <w:qFormat/>
+    <w:rsid w:val="00515AFC"/>
+    <w:pPr>
+      <w:keepNext/>
+      <w:keepLines/>
+      <w:spacing w:before="240" w:after="0"/>
+      <w:outlineLvl w:val="0"/>
+    </w:pPr>
+    <w:rPr>
+      <w:rFonts w:asciiTheme="majorHAnsi" w:eastAsiaTheme="majorEastAsia" w:hAnsiTheme="majorHAnsi" w:cstheme="majorBidi"/>
+      <w:color w:val="2F5496" w:themeColor="accent1" w:themeShade="BF"/>
+      <w:sz w:val="32"/>
+      <w:szCs w:val="32"/>
+    </w:rPr>
+  </w:style>
   <w:style w:type="character" w:default="1" w:styleId="DefaultParagraphFont">
     <w:name w:val="Default Paragraph Font"/>
     <w:uiPriority w:val="1"/>
@@ -881,6 +1581,38 @@
     <w:uiPriority w:val="99"/>
     <w:semiHidden/>
     <w:unhideWhenUsed/>
+  </w:style>
+  <w:style w:type="character" w:customStyle="1" w:styleId="Heading1Char">
+    <w:name w:val="Heading 1 Char"/>
+    <w:basedOn w:val="DefaultParagraphFont"/>
+    <w:link w:val="Heading1"/>
+    <w:uiPriority w:val="9"/>
+    <w:rsid w:val="00515AFC"/>
+    <w:rPr>
+      <w:rFonts w:asciiTheme="majorHAnsi" w:eastAsiaTheme="majorEastAsia" w:hAnsiTheme="majorHAnsi" w:cstheme="majorBidi"/>
+      <w:color w:val="2F5496" w:themeColor="accent1" w:themeShade="BF"/>
+      <w:sz w:val="32"/>
+      <w:szCs w:val="32"/>
+    </w:rPr>
+  </w:style>
+  <w:style w:type="table" w:styleId="TableGrid">
+    <w:name w:val="Table Grid"/>
+    <w:basedOn w:val="TableNormal"/>
+    <w:uiPriority w:val="39"/>
+    <w:rsid w:val="00574B29"/>
+    <w:pPr>
+      <w:spacing w:after="0" w:line="240" w:lineRule="auto"/>
+    </w:pPr>
+    <w:tblPr>
+      <w:tblBorders>
+        <w:top w:val="single" w:sz="4" w:space="0" w:color="auto"/>
+        <w:left w:val="single" w:sz="4" w:space="0" w:color="auto"/>
+        <w:bottom w:val="single" w:sz="4" w:space="0" w:color="auto"/>
+        <w:right w:val="single" w:sz="4" w:space="0" w:color="auto"/>
+        <w:insideH w:val="single" w:sz="4" w:space="0" w:color="auto"/>
+        <w:insideV w:val="single" w:sz="4" w:space="0" w:color="auto"/>
+      </w:tblBorders>
+    </w:tblPr>
   </w:style>
 </w:styles>
 </file>

</xml_diff>